<commit_message>
AutoCommit_10 октября 2023 г. 9:34:26_SibNout2023
</commit_message>
<xml_diff>
--- a/2ОИБАС1322_ОпСис_/Проверено/Лаб_1_БрулеваАлександраНиколаевна_2ОИБАС1322.docx
+++ b/2ОИБАС1322_ОпСис_/Проверено/Лаб_1_БрулеваАлександраНиколаевна_2ОИБАС1322.docx
@@ -1,6 +1,6 @@
 
 <file path=word/document.xml><?xml version="1.0" encoding="utf-8"?>
-<w:document xmlns:ve="http://schemas.openxmlformats.org/markup-compatibility/2006" xmlns:o="urn:schemas-microsoft-com:office:office" xmlns:r="http://schemas.openxmlformats.org/officeDocument/2006/relationships" xmlns:m="http://schemas.openxmlformats.org/officeDocument/2006/math" xmlns:v="urn:schemas-microsoft-com:vml" xmlns:wp="http://schemas.openxmlformats.org/drawingml/2006/wordprocessingDrawing" xmlns:w10="urn:schemas-microsoft-com:office:word" xmlns:w="http://schemas.openxmlformats.org/wordprocessingml/2006/main" xmlns:wne="http://schemas.microsoft.com/office/word/2006/wordml">
+<w:document xmlns:wpc="http://schemas.microsoft.com/office/word/2010/wordprocessingCanvas" xmlns:cx="http://schemas.microsoft.com/office/drawing/2014/chartex" xmlns:mc="http://schemas.openxmlformats.org/markup-compatibility/2006" xmlns:o="urn:schemas-microsoft-com:office:office" xmlns:r="http://schemas.openxmlformats.org/officeDocument/2006/relationships" xmlns:m="http://schemas.openxmlformats.org/officeDocument/2006/math" xmlns:v="urn:schemas-microsoft-com:vml" xmlns:wp14="http://schemas.microsoft.com/office/word/2010/wordprocessingDrawing" xmlns:wp="http://schemas.openxmlformats.org/drawingml/2006/wordprocessingDrawing" xmlns:w10="urn:schemas-microsoft-com:office:word" xmlns:w="http://schemas.openxmlformats.org/wordprocessingml/2006/main" xmlns:w14="http://schemas.microsoft.com/office/word/2010/wordml" xmlns:w15="http://schemas.microsoft.com/office/word/2012/wordml" xmlns:w16se="http://schemas.microsoft.com/office/word/2015/wordml/symex" xmlns:wpg="http://schemas.microsoft.com/office/word/2010/wordprocessingGroup" xmlns:wpi="http://schemas.microsoft.com/office/word/2010/wordprocessingInk" xmlns:wne="http://schemas.microsoft.com/office/word/2006/wordml" xmlns:wps="http://schemas.microsoft.com/office/word/2010/wordprocessingShape" mc:Ignorable="w14 w15 w16se wp14">
   <w:body>
     <w:p>
       <w:pPr>
@@ -201,7 +201,6 @@
           <w:sz w:val="28"/>
           <w:szCs w:val="28"/>
           <w:shd w:val="clear" w:color="auto" w:fill="FFFFFF"/>
-          <w:lang w:val="en-US"/>
         </w:rPr>
       </w:pPr>
       <w:r>
@@ -261,7 +260,6 @@
           <w:sz w:val="28"/>
           <w:szCs w:val="28"/>
           <w:shd w:val="clear" w:color="auto" w:fill="FFFFFF"/>
-          <w:lang w:val="en-US"/>
         </w:rPr>
         <w:t>2</w:t>
       </w:r>
@@ -346,36 +344,6 @@
           <w:szCs w:val="28"/>
           <w:shd w:val="clear" w:color="auto" w:fill="FFFFFF"/>
         </w:rPr>
-        <w:t xml:space="preserve">Студент: </w:t>
-      </w:r>
-      <w:r>
-        <w:rPr>
-          <w:rFonts w:ascii="Times New Roman" w:hAnsi="Times New Roman"/>
-          <w:sz w:val="28"/>
-          <w:szCs w:val="28"/>
-          <w:shd w:val="clear" w:color="auto" w:fill="FFFFFF"/>
-        </w:rPr>
-        <w:t>Брулева Александра Николаевна</w:t>
-      </w:r>
-    </w:p>
-    <w:p>
-      <w:pPr>
-        <w:spacing w:after="0" w:line="360" w:lineRule="auto"/>
-        <w:jc w:val="center"/>
-        <w:rPr>
-          <w:rFonts w:ascii="Times New Roman" w:hAnsi="Times New Roman"/>
-          <w:sz w:val="28"/>
-          <w:szCs w:val="28"/>
-          <w:shd w:val="clear" w:color="auto" w:fill="FFFFFF"/>
-        </w:rPr>
-      </w:pPr>
-      <w:r>
-        <w:rPr>
-          <w:rFonts w:ascii="Times New Roman" w:hAnsi="Times New Roman"/>
-          <w:sz w:val="28"/>
-          <w:szCs w:val="28"/>
-          <w:shd w:val="clear" w:color="auto" w:fill="FFFFFF"/>
-        </w:rPr>
         <w:t>Дисциплина</w:t>
       </w:r>
       <w:r>
@@ -427,16 +395,149 @@
           <w:szCs w:val="28"/>
           <w:shd w:val="clear" w:color="auto" w:fill="FFFFFF"/>
         </w:rPr>
-        <w:t>Выполнил сту</w:t>
-      </w:r>
-      <w:r>
-        <w:rPr>
-          <w:rFonts w:ascii="Times New Roman" w:hAnsi="Times New Roman"/>
-          <w:sz w:val="28"/>
-          <w:szCs w:val="28"/>
-          <w:shd w:val="clear" w:color="auto" w:fill="FFFFFF"/>
-        </w:rPr>
-        <w:t>дент:</w:t>
+        <w:t>Выполнил</w:t>
+      </w:r>
+      <w:r>
+        <w:rPr>
+          <w:rFonts w:ascii="Times New Roman" w:hAnsi="Times New Roman"/>
+          <w:sz w:val="28"/>
+          <w:szCs w:val="28"/>
+          <w:shd w:val="clear" w:color="auto" w:fill="FFFFFF"/>
+        </w:rPr>
+        <w:t>и</w:t>
+      </w:r>
+      <w:r>
+        <w:rPr>
+          <w:rFonts w:ascii="Times New Roman" w:hAnsi="Times New Roman"/>
+          <w:sz w:val="28"/>
+          <w:szCs w:val="28"/>
+          <w:shd w:val="clear" w:color="auto" w:fill="FFFFFF"/>
+        </w:rPr>
+        <w:t xml:space="preserve"> сту</w:t>
+      </w:r>
+      <w:r>
+        <w:rPr>
+          <w:rFonts w:ascii="Times New Roman" w:hAnsi="Times New Roman"/>
+          <w:sz w:val="28"/>
+          <w:szCs w:val="28"/>
+          <w:shd w:val="clear" w:color="auto" w:fill="FFFFFF"/>
+        </w:rPr>
+        <w:t>дент</w:t>
+      </w:r>
+      <w:r>
+        <w:rPr>
+          <w:rFonts w:ascii="Times New Roman" w:hAnsi="Times New Roman"/>
+          <w:sz w:val="28"/>
+          <w:szCs w:val="28"/>
+          <w:shd w:val="clear" w:color="auto" w:fill="FFFFFF"/>
+        </w:rPr>
+        <w:t>ы</w:t>
+      </w:r>
+      <w:r>
+        <w:rPr>
+          <w:rFonts w:ascii="Times New Roman" w:hAnsi="Times New Roman"/>
+          <w:sz w:val="28"/>
+          <w:szCs w:val="28"/>
+          <w:shd w:val="clear" w:color="auto" w:fill="FFFFFF"/>
+        </w:rPr>
+        <w:t>:</w:t>
+      </w:r>
+    </w:p>
+    <w:p>
+      <w:pPr>
+        <w:spacing w:after="0" w:line="360" w:lineRule="auto"/>
+        <w:ind w:left="6159"/>
+        <w:rPr>
+          <w:rFonts w:ascii="Times New Roman" w:hAnsi="Times New Roman"/>
+          <w:sz w:val="28"/>
+          <w:szCs w:val="28"/>
+          <w:shd w:val="clear" w:color="auto" w:fill="FFFFFF"/>
+        </w:rPr>
+      </w:pPr>
+      <w:r>
+        <w:rPr>
+          <w:rFonts w:ascii="Times New Roman" w:hAnsi="Times New Roman"/>
+          <w:sz w:val="28"/>
+          <w:szCs w:val="28"/>
+          <w:shd w:val="clear" w:color="auto" w:fill="FFFFFF"/>
+        </w:rPr>
+        <w:t>Брулева А.</w:t>
+      </w:r>
+      <w:r>
+        <w:rPr>
+          <w:rFonts w:ascii="Times New Roman" w:hAnsi="Times New Roman"/>
+          <w:sz w:val="28"/>
+          <w:szCs w:val="28"/>
+          <w:shd w:val="clear" w:color="auto" w:fill="FFFFFF"/>
+        </w:rPr>
+        <w:t xml:space="preserve">, </w:t>
+      </w:r>
+      <w:proofErr w:type="spellStart"/>
+      <w:r>
+        <w:rPr>
+          <w:rFonts w:ascii="Times New Roman" w:hAnsi="Times New Roman"/>
+          <w:sz w:val="28"/>
+          <w:szCs w:val="28"/>
+          <w:shd w:val="clear" w:color="auto" w:fill="FFFFFF"/>
+        </w:rPr>
+        <w:t>Харская</w:t>
+      </w:r>
+      <w:proofErr w:type="spellEnd"/>
+      <w:r>
+        <w:rPr>
+          <w:rFonts w:ascii="Times New Roman" w:hAnsi="Times New Roman"/>
+          <w:sz w:val="28"/>
+          <w:szCs w:val="28"/>
+          <w:shd w:val="clear" w:color="auto" w:fill="FFFFFF"/>
+        </w:rPr>
+        <w:t xml:space="preserve"> М.</w:t>
+      </w:r>
+      <w:r>
+        <w:rPr>
+          <w:rFonts w:ascii="Times New Roman" w:hAnsi="Times New Roman"/>
+          <w:sz w:val="28"/>
+          <w:szCs w:val="28"/>
+          <w:shd w:val="clear" w:color="auto" w:fill="FFFFFF"/>
+        </w:rPr>
+        <w:t xml:space="preserve">, </w:t>
+      </w:r>
+      <w:r>
+        <w:rPr>
+          <w:rFonts w:ascii="Times New Roman" w:hAnsi="Times New Roman"/>
+          <w:sz w:val="28"/>
+          <w:szCs w:val="28"/>
+          <w:shd w:val="clear" w:color="auto" w:fill="FFFFFF"/>
+        </w:rPr>
+        <w:t>Голицына А.</w:t>
+      </w:r>
+      <w:r>
+        <w:rPr>
+          <w:rFonts w:ascii="Times New Roman" w:hAnsi="Times New Roman"/>
+          <w:sz w:val="28"/>
+          <w:szCs w:val="28"/>
+          <w:shd w:val="clear" w:color="auto" w:fill="FFFFFF"/>
+        </w:rPr>
+        <w:t xml:space="preserve">, </w:t>
+      </w:r>
+      <w:proofErr w:type="spellStart"/>
+      <w:r>
+        <w:rPr>
+          <w:rFonts w:ascii="Times New Roman" w:hAnsi="Times New Roman"/>
+          <w:sz w:val="28"/>
+          <w:szCs w:val="28"/>
+          <w:shd w:val="clear" w:color="auto" w:fill="FFFFFF"/>
+        </w:rPr>
+        <w:t>Поздеев</w:t>
+      </w:r>
+      <w:proofErr w:type="spellEnd"/>
+      <w:r>
+        <w:rPr>
+          <w:rFonts w:ascii="Times New Roman" w:hAnsi="Times New Roman"/>
+          <w:sz w:val="28"/>
+          <w:szCs w:val="28"/>
+          <w:shd w:val="clear" w:color="auto" w:fill="FFFFFF"/>
+        </w:rPr>
+        <w:t xml:space="preserve"> И.</w:t>
       </w:r>
     </w:p>
     <w:p>
@@ -457,27 +558,6 @@
           <w:szCs w:val="28"/>
           <w:shd w:val="clear" w:color="auto" w:fill="FFFFFF"/>
         </w:rPr>
-        <w:t>Брулева А.</w:t>
-      </w:r>
-    </w:p>
-    <w:p>
-      <w:pPr>
-        <w:spacing w:after="0" w:line="360" w:lineRule="auto"/>
-        <w:ind w:firstLine="6159"/>
-        <w:rPr>
-          <w:rFonts w:ascii="Times New Roman" w:hAnsi="Times New Roman"/>
-          <w:sz w:val="28"/>
-          <w:szCs w:val="28"/>
-          <w:shd w:val="clear" w:color="auto" w:fill="FFFFFF"/>
-        </w:rPr>
-      </w:pPr>
-      <w:r>
-        <w:rPr>
-          <w:rFonts w:ascii="Times New Roman" w:hAnsi="Times New Roman"/>
-          <w:sz w:val="28"/>
-          <w:szCs w:val="28"/>
-          <w:shd w:val="clear" w:color="auto" w:fill="FFFFFF"/>
-        </w:rPr>
         <w:t xml:space="preserve">Группы: </w:t>
       </w:r>
       <w:r>
@@ -507,6 +587,8 @@
         </w:rPr>
         <w:t>1322</w:t>
       </w:r>
+      <w:bookmarkStart w:id="0" w:name="_GoBack"/>
+      <w:bookmarkEnd w:id="0"/>
     </w:p>
     <w:p>
       <w:pPr>
@@ -785,7 +867,7 @@
           <w:bCs/>
           <w:sz w:val="28"/>
           <w:szCs w:val="28"/>
-          <w:lang w:val="en-US" w:eastAsia="ru-RU"/>
+          <w:lang w:eastAsia="ru-RU"/>
         </w:rPr>
         <w:t xml:space="preserve">Получить навык установки </w:t>
       </w:r>
@@ -864,8 +946,6 @@
           <w:numId w:val="7"/>
         </w:numPr>
       </w:pPr>
-      <w:bookmarkStart w:id="0" w:name="_GoBack"/>
-      <w:bookmarkEnd w:id="0"/>
       <w:r>
         <w:rPr>
           <w:sz w:val="28"/>
@@ -1475,21 +1555,7 @@
         <w:rPr>
           <w:color w:val="000000" w:themeColor="text1"/>
         </w:rPr>
-        <w:t xml:space="preserve"> </w:t>
-      </w:r>
-      <w:proofErr w:type="gramStart"/>
-      <w:r>
-        <w:rPr>
-          <w:color w:val="000000" w:themeColor="text1"/>
-        </w:rPr>
-        <w:t>Гостевая</w:t>
-      </w:r>
-      <w:proofErr w:type="gramEnd"/>
-      <w:r>
-        <w:rPr>
-          <w:color w:val="000000" w:themeColor="text1"/>
-        </w:rPr>
-        <w:t xml:space="preserve"> ОС</w:t>
+        <w:t xml:space="preserve"> Гостевая ОС</w:t>
       </w:r>
     </w:p>
     <w:p>
@@ -2137,15 +2203,12 @@
         <w:keepNext/>
       </w:pPr>
       <w:r>
-        <w:rPr>
-          <w:noProof/>
-        </w:rPr>
         <w:lastRenderedPageBreak/>
         <w:drawing>
-          <wp:inline distT="0" distB="0" distL="0" distR="0">
-            <wp:extent cx="5090558" cy="4259580"/>
-            <wp:effectExtent l="19050" t="0" r="0" b="0"/>
-            <wp:docPr id="37" name="Рисунок 37" descr="sanya"/>
+          <wp:inline distT="0" distB="0" distL="0" distR="0" wp14:anchorId="24C300F7" wp14:editId="0902DCF3">
+            <wp:extent cx="5940425" cy="3187065"/>
+            <wp:effectExtent l="0" t="0" r="0" b="0"/>
+            <wp:docPr id="2" name="Рисунок 2"/>
             <wp:cNvGraphicFramePr>
               <a:graphicFrameLocks xmlns:a="http://schemas.openxmlformats.org/drawingml/2006/main" noChangeAspect="1"/>
             </wp:cNvGraphicFramePr>
@@ -2153,33 +2216,23 @@
               <a:graphicData uri="http://schemas.openxmlformats.org/drawingml/2006/picture">
                 <pic:pic xmlns:pic="http://schemas.openxmlformats.org/drawingml/2006/picture">
                   <pic:nvPicPr>
-                    <pic:cNvPr id="0" name="Picture 37" descr="sanya"/>
-                    <pic:cNvPicPr>
-                      <a:picLocks noChangeAspect="1" noChangeArrowheads="1"/>
-                    </pic:cNvPicPr>
+                    <pic:cNvPr id="1" name=""/>
+                    <pic:cNvPicPr/>
                   </pic:nvPicPr>
                   <pic:blipFill>
                     <a:blip r:embed="rId15"/>
-                    <a:srcRect/>
                     <a:stretch>
                       <a:fillRect/>
                     </a:stretch>
                   </pic:blipFill>
-                  <pic:spPr bwMode="auto">
+                  <pic:spPr>
                     <a:xfrm>
                       <a:off x="0" y="0"/>
-                      <a:ext cx="5093832" cy="4262319"/>
+                      <a:ext cx="5940425" cy="3187065"/>
                     </a:xfrm>
                     <a:prstGeom prst="rect">
                       <a:avLst/>
                     </a:prstGeom>
-                    <a:noFill/>
-                    <a:ln w="9525">
-                      <a:noFill/>
-                      <a:miter lim="800000"/>
-                      <a:headEnd/>
-                      <a:tailEnd/>
-                    </a:ln>
                   </pic:spPr>
                 </pic:pic>
               </a:graphicData>
@@ -2265,8 +2318,8 @@
 </file>
 
 <file path=word/numbering.xml><?xml version="1.0" encoding="utf-8"?>
-<w:numbering xmlns:ve="http://schemas.openxmlformats.org/markup-compatibility/2006" xmlns:o="urn:schemas-microsoft-com:office:office" xmlns:r="http://schemas.openxmlformats.org/officeDocument/2006/relationships" xmlns:m="http://schemas.openxmlformats.org/officeDocument/2006/math" xmlns:v="urn:schemas-microsoft-com:vml" xmlns:wp="http://schemas.openxmlformats.org/drawingml/2006/wordprocessingDrawing" xmlns:w10="urn:schemas-microsoft-com:office:word" xmlns:w="http://schemas.openxmlformats.org/wordprocessingml/2006/main" xmlns:wne="http://schemas.microsoft.com/office/word/2006/wordml">
-  <w:abstractNum w:abstractNumId="0">
+<w:numbering xmlns:wpc="http://schemas.microsoft.com/office/word/2010/wordprocessingCanvas" xmlns:cx="http://schemas.microsoft.com/office/drawing/2014/chartex" xmlns:mc="http://schemas.openxmlformats.org/markup-compatibility/2006" xmlns:o="urn:schemas-microsoft-com:office:office" xmlns:r="http://schemas.openxmlformats.org/officeDocument/2006/relationships" xmlns:m="http://schemas.openxmlformats.org/officeDocument/2006/math" xmlns:v="urn:schemas-microsoft-com:vml" xmlns:wp14="http://schemas.microsoft.com/office/word/2010/wordprocessingDrawing" xmlns:wp="http://schemas.openxmlformats.org/drawingml/2006/wordprocessingDrawing" xmlns:w10="urn:schemas-microsoft-com:office:word" xmlns:w="http://schemas.openxmlformats.org/wordprocessingml/2006/main" xmlns:w14="http://schemas.microsoft.com/office/word/2010/wordml" xmlns:w15="http://schemas.microsoft.com/office/word/2012/wordml" xmlns:w16se="http://schemas.microsoft.com/office/word/2015/wordml/symex" xmlns:wpg="http://schemas.microsoft.com/office/word/2010/wordprocessingGroup" xmlns:wpi="http://schemas.microsoft.com/office/word/2010/wordprocessingInk" xmlns:wne="http://schemas.microsoft.com/office/word/2006/wordml" xmlns:wps="http://schemas.microsoft.com/office/word/2010/wordprocessingShape" mc:Ignorable="w14 w15 w16se wp14">
+  <w:abstractNum w:abstractNumId="0" w15:restartNumberingAfterBreak="0">
     <w:nsid w:val="04FA1B39"/>
     <w:multiLevelType w:val="hybridMultilevel"/>
     <w:tmpl w:val="6EE013EE"/>
@@ -2352,7 +2405,7 @@
       </w:pPr>
     </w:lvl>
   </w:abstractNum>
-  <w:abstractNum w:abstractNumId="1">
+  <w:abstractNum w:abstractNumId="1" w15:restartNumberingAfterBreak="0">
     <w:nsid w:val="0E5B5AA5"/>
     <w:multiLevelType w:val="hybridMultilevel"/>
     <w:tmpl w:val="CB18CB76"/>
@@ -2441,7 +2494,7 @@
       </w:pPr>
     </w:lvl>
   </w:abstractNum>
-  <w:abstractNum w:abstractNumId="2">
+  <w:abstractNum w:abstractNumId="2" w15:restartNumberingAfterBreak="0">
     <w:nsid w:val="2C2121EF"/>
     <w:multiLevelType w:val="hybridMultilevel"/>
     <w:tmpl w:val="D63422C8"/>
@@ -2530,7 +2583,7 @@
       </w:pPr>
     </w:lvl>
   </w:abstractNum>
-  <w:abstractNum w:abstractNumId="3">
+  <w:abstractNum w:abstractNumId="3" w15:restartNumberingAfterBreak="0">
     <w:nsid w:val="2D31655C"/>
     <w:multiLevelType w:val="hybridMultilevel"/>
     <w:tmpl w:val="CB18CB76"/>
@@ -2619,7 +2672,7 @@
       </w:pPr>
     </w:lvl>
   </w:abstractNum>
-  <w:abstractNum w:abstractNumId="4">
+  <w:abstractNum w:abstractNumId="4" w15:restartNumberingAfterBreak="0">
     <w:nsid w:val="5910006F"/>
     <w:multiLevelType w:val="hybridMultilevel"/>
     <w:tmpl w:val="3D425C04"/>
@@ -2710,7 +2763,7 @@
       </w:pPr>
     </w:lvl>
   </w:abstractNum>
-  <w:abstractNum w:abstractNumId="5">
+  <w:abstractNum w:abstractNumId="5" w15:restartNumberingAfterBreak="0">
     <w:nsid w:val="6E266F33"/>
     <w:multiLevelType w:val="hybridMultilevel"/>
     <w:tmpl w:val="50EA7F3E"/>
@@ -2851,7 +2904,7 @@
 </file>
 
 <file path=word/styles.xml><?xml version="1.0" encoding="utf-8"?>
-<w:styles xmlns:r="http://schemas.openxmlformats.org/officeDocument/2006/relationships" xmlns:w="http://schemas.openxmlformats.org/wordprocessingml/2006/main">
+<w:styles xmlns:mc="http://schemas.openxmlformats.org/markup-compatibility/2006" xmlns:r="http://schemas.openxmlformats.org/officeDocument/2006/relationships" xmlns:w="http://schemas.openxmlformats.org/wordprocessingml/2006/main" xmlns:w14="http://schemas.microsoft.com/office/word/2010/wordml" xmlns:w15="http://schemas.microsoft.com/office/word/2012/wordml" xmlns:w16se="http://schemas.microsoft.com/office/word/2015/wordml/symex" mc:Ignorable="w14 w15 w16se">
   <w:docDefaults>
     <w:rPrDefault>
       <w:rPr>
@@ -2867,144 +2920,378 @@
       </w:pPr>
     </w:pPrDefault>
   </w:docDefaults>
-  <w:latentStyles w:defLockedState="0" w:defUIPriority="99" w:defSemiHidden="1" w:defUnhideWhenUsed="1" w:defQFormat="0" w:count="267">
-    <w:lsdException w:name="Normal" w:semiHidden="0" w:uiPriority="0" w:unhideWhenUsed="0" w:qFormat="1"/>
-    <w:lsdException w:name="heading 1" w:semiHidden="0" w:uiPriority="9" w:unhideWhenUsed="0" w:qFormat="1"/>
-    <w:lsdException w:name="heading 2" w:uiPriority="9" w:qFormat="1"/>
-    <w:lsdException w:name="heading 3" w:uiPriority="9" w:qFormat="1"/>
-    <w:lsdException w:name="heading 4" w:uiPriority="9" w:qFormat="1"/>
-    <w:lsdException w:name="heading 5" w:uiPriority="9" w:qFormat="1"/>
-    <w:lsdException w:name="heading 6" w:uiPriority="9" w:qFormat="1"/>
-    <w:lsdException w:name="heading 7" w:uiPriority="9" w:qFormat="1"/>
-    <w:lsdException w:name="heading 8" w:uiPriority="9" w:qFormat="1"/>
-    <w:lsdException w:name="heading 9" w:uiPriority="9" w:qFormat="1"/>
-    <w:lsdException w:name="toc 1" w:uiPriority="39"/>
-    <w:lsdException w:name="toc 2" w:uiPriority="39"/>
-    <w:lsdException w:name="toc 3" w:uiPriority="39"/>
-    <w:lsdException w:name="toc 4" w:uiPriority="39"/>
-    <w:lsdException w:name="toc 5" w:uiPriority="39"/>
-    <w:lsdException w:name="toc 6" w:uiPriority="39"/>
-    <w:lsdException w:name="toc 7" w:uiPriority="39"/>
-    <w:lsdException w:name="toc 8" w:uiPriority="39"/>
-    <w:lsdException w:name="toc 9" w:uiPriority="39"/>
-    <w:lsdException w:name="caption" w:uiPriority="35" w:qFormat="1"/>
-    <w:lsdException w:name="Title" w:semiHidden="0" w:uiPriority="10" w:unhideWhenUsed="0" w:qFormat="1"/>
-    <w:lsdException w:name="Default Paragraph Font" w:uiPriority="1"/>
-    <w:lsdException w:name="Subtitle" w:semiHidden="0" w:uiPriority="11" w:unhideWhenUsed="0" w:qFormat="1"/>
-    <w:lsdException w:name="Strong" w:semiHidden="0" w:uiPriority="22" w:unhideWhenUsed="0" w:qFormat="1"/>
-    <w:lsdException w:name="Emphasis" w:semiHidden="0" w:uiPriority="20" w:unhideWhenUsed="0" w:qFormat="1"/>
-    <w:lsdException w:name="Table Grid" w:semiHidden="0" w:uiPriority="39" w:unhideWhenUsed="0"/>
-    <w:lsdException w:name="Placeholder Text" w:unhideWhenUsed="0"/>
-    <w:lsdException w:name="No Spacing" w:semiHidden="0" w:uiPriority="1" w:unhideWhenUsed="0" w:qFormat="1"/>
-    <w:lsdException w:name="Light Shading" w:semiHidden="0" w:uiPriority="60" w:unhideWhenUsed="0"/>
-    <w:lsdException w:name="Light List" w:semiHidden="0" w:uiPriority="61" w:unhideWhenUsed="0"/>
-    <w:lsdException w:name="Light Grid" w:semiHidden="0" w:uiPriority="62" w:unhideWhenUsed="0"/>
-    <w:lsdException w:name="Medium Shading 1" w:semiHidden="0" w:uiPriority="63" w:unhideWhenUsed="0"/>
-    <w:lsdException w:name="Medium Shading 2" w:semiHidden="0" w:uiPriority="64" w:unhideWhenUsed="0"/>
-    <w:lsdException w:name="Medium List 1" w:semiHidden="0" w:uiPriority="65" w:unhideWhenUsed="0"/>
-    <w:lsdException w:name="Medium List 2" w:semiHidden="0" w:uiPriority="66" w:unhideWhenUsed="0"/>
-    <w:lsdException w:name="Medium Grid 1" w:semiHidden="0" w:uiPriority="67" w:unhideWhenUsed="0"/>
-    <w:lsdException w:name="Medium Grid 2" w:semiHidden="0" w:uiPriority="68" w:unhideWhenUsed="0"/>
-    <w:lsdException w:name="Medium Grid 3" w:semiHidden="0" w:uiPriority="69" w:unhideWhenUsed="0"/>
-    <w:lsdException w:name="Dark List" w:semiHidden="0" w:uiPriority="70" w:unhideWhenUsed="0"/>
-    <w:lsdException w:name="Colorful Shading" w:semiHidden="0" w:uiPriority="71" w:unhideWhenUsed="0"/>
-    <w:lsdException w:name="Colorful List" w:semiHidden="0" w:uiPriority="72" w:unhideWhenUsed="0"/>
-    <w:lsdException w:name="Colorful Grid" w:semiHidden="0" w:uiPriority="73" w:unhideWhenUsed="0"/>
-    <w:lsdException w:name="Light Shading Accent 1" w:semiHidden="0" w:uiPriority="60" w:unhideWhenUsed="0"/>
-    <w:lsdException w:name="Light List Accent 1" w:semiHidden="0" w:uiPriority="61" w:unhideWhenUsed="0"/>
-    <w:lsdException w:name="Light Grid Accent 1" w:semiHidden="0" w:uiPriority="62" w:unhideWhenUsed="0"/>
-    <w:lsdException w:name="Medium Shading 1 Accent 1" w:semiHidden="0" w:uiPriority="63" w:unhideWhenUsed="0"/>
-    <w:lsdException w:name="Medium Shading 2 Accent 1" w:semiHidden="0" w:uiPriority="64" w:unhideWhenUsed="0"/>
-    <w:lsdException w:name="Medium List 1 Accent 1" w:semiHidden="0" w:uiPriority="65" w:unhideWhenUsed="0"/>
-    <w:lsdException w:name="Revision" w:unhideWhenUsed="0"/>
-    <w:lsdException w:name="List Paragraph" w:semiHidden="0" w:uiPriority="34" w:unhideWhenUsed="0" w:qFormat="1"/>
-    <w:lsdException w:name="Quote" w:semiHidden="0" w:uiPriority="29" w:unhideWhenUsed="0" w:qFormat="1"/>
-    <w:lsdException w:name="Intense Quote" w:semiHidden="0" w:uiPriority="30" w:unhideWhenUsed="0" w:qFormat="1"/>
-    <w:lsdException w:name="Medium List 2 Accent 1" w:semiHidden="0" w:uiPriority="66" w:unhideWhenUsed="0"/>
-    <w:lsdException w:name="Medium Grid 1 Accent 1" w:semiHidden="0" w:uiPriority="67" w:unhideWhenUsed="0"/>
-    <w:lsdException w:name="Medium Grid 2 Accent 1" w:semiHidden="0" w:uiPriority="68" w:unhideWhenUsed="0"/>
-    <w:lsdException w:name="Medium Grid 3 Accent 1" w:semiHidden="0" w:uiPriority="69" w:unhideWhenUsed="0"/>
-    <w:lsdException w:name="Dark List Accent 1" w:semiHidden="0" w:uiPriority="70" w:unhideWhenUsed="0"/>
-    <w:lsdException w:name="Colorful Shading Accent 1" w:semiHidden="0" w:uiPriority="71" w:unhideWhenUsed="0"/>
-    <w:lsdException w:name="Colorful List Accent 1" w:semiHidden="0" w:uiPriority="72" w:unhideWhenUsed="0"/>
-    <w:lsdException w:name="Colorful Grid Accent 1" w:semiHidden="0" w:uiPriority="73" w:unhideWhenUsed="0"/>
-    <w:lsdException w:name="Light Shading Accent 2" w:semiHidden="0" w:uiPriority="60" w:unhideWhenUsed="0"/>
-    <w:lsdException w:name="Light List Accent 2" w:semiHidden="0" w:uiPriority="61" w:unhideWhenUsed="0"/>
-    <w:lsdException w:name="Light Grid Accent 2" w:semiHidden="0" w:uiPriority="62" w:unhideWhenUsed="0"/>
-    <w:lsdException w:name="Medium Shading 1 Accent 2" w:semiHidden="0" w:uiPriority="63" w:unhideWhenUsed="0"/>
-    <w:lsdException w:name="Medium Shading 2 Accent 2" w:semiHidden="0" w:uiPriority="64" w:unhideWhenUsed="0"/>
-    <w:lsdException w:name="Medium List 1 Accent 2" w:semiHidden="0" w:uiPriority="65" w:unhideWhenUsed="0"/>
-    <w:lsdException w:name="Medium List 2 Accent 2" w:semiHidden="0" w:uiPriority="66" w:unhideWhenUsed="0"/>
-    <w:lsdException w:name="Medium Grid 1 Accent 2" w:semiHidden="0" w:uiPriority="67" w:unhideWhenUsed="0"/>
-    <w:lsdException w:name="Medium Grid 2 Accent 2" w:semiHidden="0" w:uiPriority="68" w:unhideWhenUsed="0"/>
-    <w:lsdException w:name="Medium Grid 3 Accent 2" w:semiHidden="0" w:uiPriority="69" w:unhideWhenUsed="0"/>
-    <w:lsdException w:name="Dark List Accent 2" w:semiHidden="0" w:uiPriority="70" w:unhideWhenUsed="0"/>
-    <w:lsdException w:name="Colorful Shading Accent 2" w:semiHidden="0" w:uiPriority="71" w:unhideWhenUsed="0"/>
-    <w:lsdException w:name="Colorful List Accent 2" w:semiHidden="0" w:uiPriority="72" w:unhideWhenUsed="0"/>
-    <w:lsdException w:name="Colorful Grid Accent 2" w:semiHidden="0" w:uiPriority="73" w:unhideWhenUsed="0"/>
-    <w:lsdException w:name="Light Shading Accent 3" w:semiHidden="0" w:uiPriority="60" w:unhideWhenUsed="0"/>
-    <w:lsdException w:name="Light List Accent 3" w:semiHidden="0" w:uiPriority="61" w:unhideWhenUsed="0"/>
-    <w:lsdException w:name="Light Grid Accent 3" w:semiHidden="0" w:uiPriority="62" w:unhideWhenUsed="0"/>
-    <w:lsdException w:name="Medium Shading 1 Accent 3" w:semiHidden="0" w:uiPriority="63" w:unhideWhenUsed="0"/>
-    <w:lsdException w:name="Medium Shading 2 Accent 3" w:semiHidden="0" w:uiPriority="64" w:unhideWhenUsed="0"/>
-    <w:lsdException w:name="Medium List 1 Accent 3" w:semiHidden="0" w:uiPriority="65" w:unhideWhenUsed="0"/>
-    <w:lsdException w:name="Medium List 2 Accent 3" w:semiHidden="0" w:uiPriority="66" w:unhideWhenUsed="0"/>
-    <w:lsdException w:name="Medium Grid 1 Accent 3" w:semiHidden="0" w:uiPriority="67" w:unhideWhenUsed="0"/>
-    <w:lsdException w:name="Medium Grid 2 Accent 3" w:semiHidden="0" w:uiPriority="68" w:unhideWhenUsed="0"/>
-    <w:lsdException w:name="Medium Grid 3 Accent 3" w:semiHidden="0" w:uiPriority="69" w:unhideWhenUsed="0"/>
-    <w:lsdException w:name="Dark List Accent 3" w:semiHidden="0" w:uiPriority="70" w:unhideWhenUsed="0"/>
-    <w:lsdException w:name="Colorful Shading Accent 3" w:semiHidden="0" w:uiPriority="71" w:unhideWhenUsed="0"/>
-    <w:lsdException w:name="Colorful List Accent 3" w:semiHidden="0" w:uiPriority="72" w:unhideWhenUsed="0"/>
-    <w:lsdException w:name="Colorful Grid Accent 3" w:semiHidden="0" w:uiPriority="73" w:unhideWhenUsed="0"/>
-    <w:lsdException w:name="Light Shading Accent 4" w:semiHidden="0" w:uiPriority="60" w:unhideWhenUsed="0"/>
-    <w:lsdException w:name="Light List Accent 4" w:semiHidden="0" w:uiPriority="61" w:unhideWhenUsed="0"/>
-    <w:lsdException w:name="Light Grid Accent 4" w:semiHidden="0" w:uiPriority="62" w:unhideWhenUsed="0"/>
-    <w:lsdException w:name="Medium Shading 1 Accent 4" w:semiHidden="0" w:uiPriority="63" w:unhideWhenUsed="0"/>
-    <w:lsdException w:name="Medium Shading 2 Accent 4" w:semiHidden="0" w:uiPriority="64" w:unhideWhenUsed="0"/>
-    <w:lsdException w:name="Medium List 1 Accent 4" w:semiHidden="0" w:uiPriority="65" w:unhideWhenUsed="0"/>
-    <w:lsdException w:name="Medium List 2 Accent 4" w:semiHidden="0" w:uiPriority="66" w:unhideWhenUsed="0"/>
-    <w:lsdException w:name="Medium Grid 1 Accent 4" w:semiHidden="0" w:uiPriority="67" w:unhideWhenUsed="0"/>
-    <w:lsdException w:name="Medium Grid 2 Accent 4" w:semiHidden="0" w:uiPriority="68" w:unhideWhenUsed="0"/>
-    <w:lsdException w:name="Medium Grid 3 Accent 4" w:semiHidden="0" w:uiPriority="69" w:unhideWhenUsed="0"/>
-    <w:lsdException w:name="Dark List Accent 4" w:semiHidden="0" w:uiPriority="70" w:unhideWhenUsed="0"/>
-    <w:lsdException w:name="Colorful Shading Accent 4" w:semiHidden="0" w:uiPriority="71" w:unhideWhenUsed="0"/>
-    <w:lsdException w:name="Colorful List Accent 4" w:semiHidden="0" w:uiPriority="72" w:unhideWhenUsed="0"/>
-    <w:lsdException w:name="Colorful Grid Accent 4" w:semiHidden="0" w:uiPriority="73" w:unhideWhenUsed="0"/>
-    <w:lsdException w:name="Light Shading Accent 5" w:semiHidden="0" w:uiPriority="60" w:unhideWhenUsed="0"/>
-    <w:lsdException w:name="Light List Accent 5" w:semiHidden="0" w:uiPriority="61" w:unhideWhenUsed="0"/>
-    <w:lsdException w:name="Light Grid Accent 5" w:semiHidden="0" w:uiPriority="62" w:unhideWhenUsed="0"/>
-    <w:lsdException w:name="Medium Shading 1 Accent 5" w:semiHidden="0" w:uiPriority="63" w:unhideWhenUsed="0"/>
-    <w:lsdException w:name="Medium Shading 2 Accent 5" w:semiHidden="0" w:uiPriority="64" w:unhideWhenUsed="0"/>
-    <w:lsdException w:name="Medium List 1 Accent 5" w:semiHidden="0" w:uiPriority="65" w:unhideWhenUsed="0"/>
-    <w:lsdException w:name="Medium List 2 Accent 5" w:semiHidden="0" w:uiPriority="66" w:unhideWhenUsed="0"/>
-    <w:lsdException w:name="Medium Grid 1 Accent 5" w:semiHidden="0" w:uiPriority="67" w:unhideWhenUsed="0"/>
-    <w:lsdException w:name="Medium Grid 2 Accent 5" w:semiHidden="0" w:uiPriority="68" w:unhideWhenUsed="0"/>
-    <w:lsdException w:name="Medium Grid 3 Accent 5" w:semiHidden="0" w:uiPriority="69" w:unhideWhenUsed="0"/>
-    <w:lsdException w:name="Dark List Accent 5" w:semiHidden="0" w:uiPriority="70" w:unhideWhenUsed="0"/>
-    <w:lsdException w:name="Colorful Shading Accent 5" w:semiHidden="0" w:uiPriority="71" w:unhideWhenUsed="0"/>
-    <w:lsdException w:name="Colorful List Accent 5" w:semiHidden="0" w:uiPriority="72" w:unhideWhenUsed="0"/>
-    <w:lsdException w:name="Colorful Grid Accent 5" w:semiHidden="0" w:uiPriority="73" w:unhideWhenUsed="0"/>
-    <w:lsdException w:name="Light Shading Accent 6" w:semiHidden="0" w:uiPriority="60" w:unhideWhenUsed="0"/>
-    <w:lsdException w:name="Light List Accent 6" w:semiHidden="0" w:uiPriority="61" w:unhideWhenUsed="0"/>
-    <w:lsdException w:name="Light Grid Accent 6" w:semiHidden="0" w:uiPriority="62" w:unhideWhenUsed="0"/>
-    <w:lsdException w:name="Medium Shading 1 Accent 6" w:semiHidden="0" w:uiPriority="63" w:unhideWhenUsed="0"/>
-    <w:lsdException w:name="Medium Shading 2 Accent 6" w:semiHidden="0" w:uiPriority="64" w:unhideWhenUsed="0"/>
-    <w:lsdException w:name="Medium List 1 Accent 6" w:semiHidden="0" w:uiPriority="65" w:unhideWhenUsed="0"/>
-    <w:lsdException w:name="Medium List 2 Accent 6" w:semiHidden="0" w:uiPriority="66" w:unhideWhenUsed="0"/>
-    <w:lsdException w:name="Medium Grid 1 Accent 6" w:semiHidden="0" w:uiPriority="67" w:unhideWhenUsed="0"/>
-    <w:lsdException w:name="Medium Grid 2 Accent 6" w:semiHidden="0" w:uiPriority="68" w:unhideWhenUsed="0"/>
-    <w:lsdException w:name="Medium Grid 3 Accent 6" w:semiHidden="0" w:uiPriority="69" w:unhideWhenUsed="0"/>
-    <w:lsdException w:name="Dark List Accent 6" w:semiHidden="0" w:uiPriority="70" w:unhideWhenUsed="0"/>
-    <w:lsdException w:name="Colorful Shading Accent 6" w:semiHidden="0" w:uiPriority="71" w:unhideWhenUsed="0"/>
-    <w:lsdException w:name="Colorful List Accent 6" w:semiHidden="0" w:uiPriority="72" w:unhideWhenUsed="0"/>
-    <w:lsdException w:name="Colorful Grid Accent 6" w:semiHidden="0" w:uiPriority="73" w:unhideWhenUsed="0"/>
-    <w:lsdException w:name="Subtle Emphasis" w:semiHidden="0" w:uiPriority="19" w:unhideWhenUsed="0" w:qFormat="1"/>
-    <w:lsdException w:name="Intense Emphasis" w:semiHidden="0" w:uiPriority="21" w:unhideWhenUsed="0" w:qFormat="1"/>
-    <w:lsdException w:name="Subtle Reference" w:semiHidden="0" w:uiPriority="31" w:unhideWhenUsed="0" w:qFormat="1"/>
-    <w:lsdException w:name="Intense Reference" w:semiHidden="0" w:uiPriority="32" w:unhideWhenUsed="0" w:qFormat="1"/>
-    <w:lsdException w:name="Book Title" w:semiHidden="0" w:uiPriority="33" w:unhideWhenUsed="0" w:qFormat="1"/>
-    <w:lsdException w:name="Bibliography" w:uiPriority="37"/>
-    <w:lsdException w:name="TOC Heading" w:uiPriority="39" w:qFormat="1"/>
+  <w:latentStyles w:defLockedState="0" w:defUIPriority="99" w:defSemiHidden="0" w:defUnhideWhenUsed="0" w:defQFormat="0" w:count="371">
+    <w:lsdException w:name="Normal" w:uiPriority="0" w:qFormat="1"/>
+    <w:lsdException w:name="heading 1" w:uiPriority="9" w:qFormat="1"/>
+    <w:lsdException w:name="heading 2" w:semiHidden="1" w:uiPriority="9" w:unhideWhenUsed="1" w:qFormat="1"/>
+    <w:lsdException w:name="heading 3" w:semiHidden="1" w:uiPriority="9" w:unhideWhenUsed="1" w:qFormat="1"/>
+    <w:lsdException w:name="heading 4" w:semiHidden="1" w:uiPriority="9" w:unhideWhenUsed="1" w:qFormat="1"/>
+    <w:lsdException w:name="heading 5" w:semiHidden="1" w:uiPriority="9" w:unhideWhenUsed="1" w:qFormat="1"/>
+    <w:lsdException w:name="heading 6" w:semiHidden="1" w:uiPriority="9" w:unhideWhenUsed="1" w:qFormat="1"/>
+    <w:lsdException w:name="heading 7" w:semiHidden="1" w:uiPriority="9" w:unhideWhenUsed="1" w:qFormat="1"/>
+    <w:lsdException w:name="heading 8" w:semiHidden="1" w:uiPriority="9" w:unhideWhenUsed="1" w:qFormat="1"/>
+    <w:lsdException w:name="heading 9" w:semiHidden="1" w:uiPriority="9" w:unhideWhenUsed="1" w:qFormat="1"/>
+    <w:lsdException w:name="index 1" w:semiHidden="1" w:unhideWhenUsed="1"/>
+    <w:lsdException w:name="index 2" w:semiHidden="1" w:unhideWhenUsed="1"/>
+    <w:lsdException w:name="index 3" w:semiHidden="1" w:unhideWhenUsed="1"/>
+    <w:lsdException w:name="index 4" w:semiHidden="1" w:unhideWhenUsed="1"/>
+    <w:lsdException w:name="index 5" w:semiHidden="1" w:unhideWhenUsed="1"/>
+    <w:lsdException w:name="index 6" w:semiHidden="1" w:unhideWhenUsed="1"/>
+    <w:lsdException w:name="index 7" w:semiHidden="1" w:unhideWhenUsed="1"/>
+    <w:lsdException w:name="index 8" w:semiHidden="1" w:unhideWhenUsed="1"/>
+    <w:lsdException w:name="index 9" w:semiHidden="1" w:unhideWhenUsed="1"/>
+    <w:lsdException w:name="toc 1" w:semiHidden="1" w:uiPriority="39" w:unhideWhenUsed="1"/>
+    <w:lsdException w:name="toc 2" w:semiHidden="1" w:uiPriority="39" w:unhideWhenUsed="1"/>
+    <w:lsdException w:name="toc 3" w:semiHidden="1" w:uiPriority="39" w:unhideWhenUsed="1"/>
+    <w:lsdException w:name="toc 4" w:semiHidden="1" w:uiPriority="39" w:unhideWhenUsed="1"/>
+    <w:lsdException w:name="toc 5" w:semiHidden="1" w:uiPriority="39" w:unhideWhenUsed="1"/>
+    <w:lsdException w:name="toc 6" w:semiHidden="1" w:uiPriority="39" w:unhideWhenUsed="1"/>
+    <w:lsdException w:name="toc 7" w:semiHidden="1" w:uiPriority="39" w:unhideWhenUsed="1"/>
+    <w:lsdException w:name="toc 8" w:semiHidden="1" w:uiPriority="39" w:unhideWhenUsed="1"/>
+    <w:lsdException w:name="toc 9" w:semiHidden="1" w:uiPriority="39" w:unhideWhenUsed="1"/>
+    <w:lsdException w:name="Normal Indent" w:semiHidden="1" w:unhideWhenUsed="1"/>
+    <w:lsdException w:name="footnote text" w:semiHidden="1" w:unhideWhenUsed="1"/>
+    <w:lsdException w:name="annotation text" w:semiHidden="1" w:unhideWhenUsed="1"/>
+    <w:lsdException w:name="header" w:semiHidden="1" w:unhideWhenUsed="1"/>
+    <w:lsdException w:name="footer" w:semiHidden="1" w:unhideWhenUsed="1"/>
+    <w:lsdException w:name="index heading" w:semiHidden="1" w:unhideWhenUsed="1"/>
+    <w:lsdException w:name="caption" w:semiHidden="1" w:uiPriority="35" w:unhideWhenUsed="1" w:qFormat="1"/>
+    <w:lsdException w:name="table of figures" w:semiHidden="1" w:unhideWhenUsed="1"/>
+    <w:lsdException w:name="envelope address" w:semiHidden="1" w:unhideWhenUsed="1"/>
+    <w:lsdException w:name="envelope return" w:semiHidden="1" w:unhideWhenUsed="1"/>
+    <w:lsdException w:name="footnote reference" w:semiHidden="1" w:unhideWhenUsed="1"/>
+    <w:lsdException w:name="annotation reference" w:semiHidden="1" w:unhideWhenUsed="1"/>
+    <w:lsdException w:name="line number" w:semiHidden="1" w:unhideWhenUsed="1"/>
+    <w:lsdException w:name="page number" w:semiHidden="1" w:unhideWhenUsed="1"/>
+    <w:lsdException w:name="endnote reference" w:semiHidden="1" w:unhideWhenUsed="1"/>
+    <w:lsdException w:name="endnote text" w:semiHidden="1" w:unhideWhenUsed="1"/>
+    <w:lsdException w:name="table of authorities" w:semiHidden="1" w:unhideWhenUsed="1"/>
+    <w:lsdException w:name="macro" w:semiHidden="1" w:unhideWhenUsed="1"/>
+    <w:lsdException w:name="toa heading" w:semiHidden="1" w:unhideWhenUsed="1"/>
+    <w:lsdException w:name="List" w:semiHidden="1" w:unhideWhenUsed="1"/>
+    <w:lsdException w:name="List Bullet" w:semiHidden="1" w:unhideWhenUsed="1"/>
+    <w:lsdException w:name="List Number" w:semiHidden="1" w:unhideWhenUsed="1"/>
+    <w:lsdException w:name="List 2" w:semiHidden="1" w:unhideWhenUsed="1"/>
+    <w:lsdException w:name="List 3" w:semiHidden="1" w:unhideWhenUsed="1"/>
+    <w:lsdException w:name="List 4" w:semiHidden="1" w:unhideWhenUsed="1"/>
+    <w:lsdException w:name="List 5" w:semiHidden="1" w:unhideWhenUsed="1"/>
+    <w:lsdException w:name="List Bullet 2" w:semiHidden="1" w:unhideWhenUsed="1"/>
+    <w:lsdException w:name="List Bullet 3" w:semiHidden="1" w:unhideWhenUsed="1"/>
+    <w:lsdException w:name="List Bullet 4" w:semiHidden="1" w:unhideWhenUsed="1"/>
+    <w:lsdException w:name="List Bullet 5" w:semiHidden="1" w:unhideWhenUsed="1"/>
+    <w:lsdException w:name="List Number 2" w:semiHidden="1" w:unhideWhenUsed="1"/>
+    <w:lsdException w:name="List Number 3" w:semiHidden="1" w:unhideWhenUsed="1"/>
+    <w:lsdException w:name="List Number 4" w:semiHidden="1" w:unhideWhenUsed="1"/>
+    <w:lsdException w:name="List Number 5" w:semiHidden="1" w:unhideWhenUsed="1"/>
+    <w:lsdException w:name="Title" w:uiPriority="10" w:qFormat="1"/>
+    <w:lsdException w:name="Closing" w:semiHidden="1" w:unhideWhenUsed="1"/>
+    <w:lsdException w:name="Signature" w:semiHidden="1" w:unhideWhenUsed="1"/>
+    <w:lsdException w:name="Default Paragraph Font" w:semiHidden="1" w:uiPriority="1" w:unhideWhenUsed="1"/>
+    <w:lsdException w:name="Body Text" w:semiHidden="1" w:unhideWhenUsed="1"/>
+    <w:lsdException w:name="Body Text Indent" w:semiHidden="1" w:unhideWhenUsed="1"/>
+    <w:lsdException w:name="List Continue" w:semiHidden="1" w:unhideWhenUsed="1"/>
+    <w:lsdException w:name="List Continue 2" w:semiHidden="1" w:unhideWhenUsed="1"/>
+    <w:lsdException w:name="List Continue 3" w:semiHidden="1" w:unhideWhenUsed="1"/>
+    <w:lsdException w:name="List Continue 4" w:semiHidden="1" w:unhideWhenUsed="1"/>
+    <w:lsdException w:name="List Continue 5" w:semiHidden="1" w:unhideWhenUsed="1"/>
+    <w:lsdException w:name="Message Header" w:semiHidden="1" w:unhideWhenUsed="1"/>
+    <w:lsdException w:name="Subtitle" w:uiPriority="11" w:qFormat="1"/>
+    <w:lsdException w:name="Salutation" w:semiHidden="1" w:unhideWhenUsed="1"/>
+    <w:lsdException w:name="Date" w:semiHidden="1" w:unhideWhenUsed="1"/>
+    <w:lsdException w:name="Body Text First Indent" w:semiHidden="1" w:unhideWhenUsed="1"/>
+    <w:lsdException w:name="Body Text First Indent 2" w:semiHidden="1" w:unhideWhenUsed="1"/>
+    <w:lsdException w:name="Note Heading" w:semiHidden="1" w:unhideWhenUsed="1"/>
+    <w:lsdException w:name="Body Text 2" w:semiHidden="1" w:unhideWhenUsed="1"/>
+    <w:lsdException w:name="Body Text 3" w:semiHidden="1" w:unhideWhenUsed="1"/>
+    <w:lsdException w:name="Body Text Indent 2" w:semiHidden="1" w:unhideWhenUsed="1"/>
+    <w:lsdException w:name="Body Text Indent 3" w:semiHidden="1" w:unhideWhenUsed="1"/>
+    <w:lsdException w:name="Block Text" w:semiHidden="1" w:unhideWhenUsed="1"/>
+    <w:lsdException w:name="Hyperlink" w:semiHidden="1" w:unhideWhenUsed="1"/>
+    <w:lsdException w:name="FollowedHyperlink" w:semiHidden="1" w:unhideWhenUsed="1"/>
+    <w:lsdException w:name="Strong" w:uiPriority="22" w:qFormat="1"/>
+    <w:lsdException w:name="Emphasis" w:uiPriority="20" w:qFormat="1"/>
+    <w:lsdException w:name="Document Map" w:semiHidden="1" w:unhideWhenUsed="1"/>
+    <w:lsdException w:name="Plain Text" w:semiHidden="1" w:unhideWhenUsed="1"/>
+    <w:lsdException w:name="E-mail Signature" w:semiHidden="1" w:unhideWhenUsed="1"/>
+    <w:lsdException w:name="HTML Top of Form" w:semiHidden="1" w:unhideWhenUsed="1"/>
+    <w:lsdException w:name="HTML Bottom of Form" w:semiHidden="1" w:unhideWhenUsed="1"/>
+    <w:lsdException w:name="Normal (Web)" w:semiHidden="1" w:unhideWhenUsed="1"/>
+    <w:lsdException w:name="HTML Acronym" w:semiHidden="1" w:unhideWhenUsed="1"/>
+    <w:lsdException w:name="HTML Address" w:semiHidden="1" w:unhideWhenUsed="1"/>
+    <w:lsdException w:name="HTML Cite" w:semiHidden="1" w:unhideWhenUsed="1"/>
+    <w:lsdException w:name="HTML Code" w:semiHidden="1" w:unhideWhenUsed="1"/>
+    <w:lsdException w:name="HTML Definition" w:semiHidden="1" w:unhideWhenUsed="1"/>
+    <w:lsdException w:name="HTML Keyboard" w:semiHidden="1" w:unhideWhenUsed="1"/>
+    <w:lsdException w:name="HTML Preformatted" w:semiHidden="1" w:unhideWhenUsed="1"/>
+    <w:lsdException w:name="HTML Sample" w:semiHidden="1" w:unhideWhenUsed="1"/>
+    <w:lsdException w:name="HTML Typewriter" w:semiHidden="1" w:unhideWhenUsed="1"/>
+    <w:lsdException w:name="HTML Variable" w:semiHidden="1" w:unhideWhenUsed="1"/>
+    <w:lsdException w:name="Normal Table" w:semiHidden="1" w:unhideWhenUsed="1"/>
+    <w:lsdException w:name="annotation subject" w:semiHidden="1" w:unhideWhenUsed="1"/>
+    <w:lsdException w:name="No List" w:semiHidden="1" w:unhideWhenUsed="1"/>
+    <w:lsdException w:name="Outline List 1" w:semiHidden="1" w:unhideWhenUsed="1"/>
+    <w:lsdException w:name="Outline List 2" w:semiHidden="1" w:unhideWhenUsed="1"/>
+    <w:lsdException w:name="Outline List 3" w:semiHidden="1" w:unhideWhenUsed="1"/>
+    <w:lsdException w:name="Table Simple 1" w:semiHidden="1" w:unhideWhenUsed="1"/>
+    <w:lsdException w:name="Table Simple 2" w:semiHidden="1" w:unhideWhenUsed="1"/>
+    <w:lsdException w:name="Table Simple 3" w:semiHidden="1" w:unhideWhenUsed="1"/>
+    <w:lsdException w:name="Table Classic 1" w:semiHidden="1" w:unhideWhenUsed="1"/>
+    <w:lsdException w:name="Table Classic 2" w:semiHidden="1" w:unhideWhenUsed="1"/>
+    <w:lsdException w:name="Table Classic 3" w:semiHidden="1" w:unhideWhenUsed="1"/>
+    <w:lsdException w:name="Table Classic 4" w:semiHidden="1" w:unhideWhenUsed="1"/>
+    <w:lsdException w:name="Table Colorful 1" w:semiHidden="1" w:unhideWhenUsed="1"/>
+    <w:lsdException w:name="Table Colorful 2" w:semiHidden="1" w:unhideWhenUsed="1"/>
+    <w:lsdException w:name="Table Colorful 3" w:semiHidden="1" w:unhideWhenUsed="1"/>
+    <w:lsdException w:name="Table Columns 1" w:semiHidden="1" w:unhideWhenUsed="1"/>
+    <w:lsdException w:name="Table Columns 2" w:semiHidden="1" w:unhideWhenUsed="1"/>
+    <w:lsdException w:name="Table Columns 3" w:semiHidden="1" w:unhideWhenUsed="1"/>
+    <w:lsdException w:name="Table Columns 4" w:semiHidden="1" w:unhideWhenUsed="1"/>
+    <w:lsdException w:name="Table Columns 5" w:semiHidden="1" w:unhideWhenUsed="1"/>
+    <w:lsdException w:name="Table Grid 1" w:semiHidden="1" w:unhideWhenUsed="1"/>
+    <w:lsdException w:name="Table Grid 2" w:semiHidden="1" w:unhideWhenUsed="1"/>
+    <w:lsdException w:name="Table Grid 3" w:semiHidden="1" w:unhideWhenUsed="1"/>
+    <w:lsdException w:name="Table Grid 4" w:semiHidden="1" w:unhideWhenUsed="1"/>
+    <w:lsdException w:name="Table Grid 5" w:semiHidden="1" w:unhideWhenUsed="1"/>
+    <w:lsdException w:name="Table Grid 6" w:semiHidden="1" w:unhideWhenUsed="1"/>
+    <w:lsdException w:name="Table Grid 7" w:semiHidden="1" w:unhideWhenUsed="1"/>
+    <w:lsdException w:name="Table Grid 8" w:semiHidden="1" w:unhideWhenUsed="1"/>
+    <w:lsdException w:name="Table List 1" w:semiHidden="1" w:unhideWhenUsed="1"/>
+    <w:lsdException w:name="Table List 2" w:semiHidden="1" w:unhideWhenUsed="1"/>
+    <w:lsdException w:name="Table List 3" w:semiHidden="1" w:unhideWhenUsed="1"/>
+    <w:lsdException w:name="Table List 4" w:semiHidden="1" w:unhideWhenUsed="1"/>
+    <w:lsdException w:name="Table List 5" w:semiHidden="1" w:unhideWhenUsed="1"/>
+    <w:lsdException w:name="Table List 6" w:semiHidden="1" w:unhideWhenUsed="1"/>
+    <w:lsdException w:name="Table List 7" w:semiHidden="1" w:unhideWhenUsed="1"/>
+    <w:lsdException w:name="Table List 8" w:semiHidden="1" w:unhideWhenUsed="1"/>
+    <w:lsdException w:name="Table 3D effects 1" w:semiHidden="1" w:unhideWhenUsed="1"/>
+    <w:lsdException w:name="Table 3D effects 2" w:semiHidden="1" w:unhideWhenUsed="1"/>
+    <w:lsdException w:name="Table 3D effects 3" w:semiHidden="1" w:unhideWhenUsed="1"/>
+    <w:lsdException w:name="Table Contemporary" w:semiHidden="1" w:unhideWhenUsed="1"/>
+    <w:lsdException w:name="Table Elegant" w:semiHidden="1" w:unhideWhenUsed="1"/>
+    <w:lsdException w:name="Table Professional" w:semiHidden="1" w:unhideWhenUsed="1"/>
+    <w:lsdException w:name="Table Subtle 1" w:semiHidden="1" w:unhideWhenUsed="1"/>
+    <w:lsdException w:name="Table Subtle 2" w:semiHidden="1" w:unhideWhenUsed="1"/>
+    <w:lsdException w:name="Table Web 1" w:semiHidden="1" w:unhideWhenUsed="1"/>
+    <w:lsdException w:name="Table Web 2" w:semiHidden="1" w:unhideWhenUsed="1"/>
+    <w:lsdException w:name="Table Web 3" w:semiHidden="1" w:unhideWhenUsed="1"/>
+    <w:lsdException w:name="Balloon Text" w:semiHidden="1" w:unhideWhenUsed="1"/>
+    <w:lsdException w:name="Table Grid" w:uiPriority="39"/>
+    <w:lsdException w:name="Table Theme" w:semiHidden="1" w:unhideWhenUsed="1"/>
+    <w:lsdException w:name="Placeholder Text" w:semiHidden="1"/>
+    <w:lsdException w:name="No Spacing" w:uiPriority="1" w:qFormat="1"/>
+    <w:lsdException w:name="Light Shading" w:uiPriority="60"/>
+    <w:lsdException w:name="Light List" w:uiPriority="61"/>
+    <w:lsdException w:name="Light Grid" w:uiPriority="62"/>
+    <w:lsdException w:name="Medium Shading 1" w:uiPriority="63"/>
+    <w:lsdException w:name="Medium Shading 2" w:uiPriority="64"/>
+    <w:lsdException w:name="Medium List 1" w:uiPriority="65"/>
+    <w:lsdException w:name="Medium List 2" w:uiPriority="66"/>
+    <w:lsdException w:name="Medium Grid 1" w:uiPriority="67"/>
+    <w:lsdException w:name="Medium Grid 2" w:uiPriority="68"/>
+    <w:lsdException w:name="Medium Grid 3" w:uiPriority="69"/>
+    <w:lsdException w:name="Dark List" w:uiPriority="70"/>
+    <w:lsdException w:name="Colorful Shading" w:uiPriority="71"/>
+    <w:lsdException w:name="Colorful List" w:uiPriority="72"/>
+    <w:lsdException w:name="Colorful Grid" w:uiPriority="73"/>
+    <w:lsdException w:name="Light Shading Accent 1" w:uiPriority="60"/>
+    <w:lsdException w:name="Light List Accent 1" w:uiPriority="61"/>
+    <w:lsdException w:name="Light Grid Accent 1" w:uiPriority="62"/>
+    <w:lsdException w:name="Medium Shading 1 Accent 1" w:uiPriority="63"/>
+    <w:lsdException w:name="Medium Shading 2 Accent 1" w:uiPriority="64"/>
+    <w:lsdException w:name="Medium List 1 Accent 1" w:uiPriority="65"/>
+    <w:lsdException w:name="Revision" w:semiHidden="1"/>
+    <w:lsdException w:name="List Paragraph" w:uiPriority="34" w:qFormat="1"/>
+    <w:lsdException w:name="Quote" w:uiPriority="29" w:qFormat="1"/>
+    <w:lsdException w:name="Intense Quote" w:uiPriority="30" w:qFormat="1"/>
+    <w:lsdException w:name="Medium List 2 Accent 1" w:uiPriority="66"/>
+    <w:lsdException w:name="Medium Grid 1 Accent 1" w:uiPriority="67"/>
+    <w:lsdException w:name="Medium Grid 2 Accent 1" w:uiPriority="68"/>
+    <w:lsdException w:name="Medium Grid 3 Accent 1" w:uiPriority="69"/>
+    <w:lsdException w:name="Dark List Accent 1" w:uiPriority="70"/>
+    <w:lsdException w:name="Colorful Shading Accent 1" w:uiPriority="71"/>
+    <w:lsdException w:name="Colorful List Accent 1" w:uiPriority="72"/>
+    <w:lsdException w:name="Colorful Grid Accent 1" w:uiPriority="73"/>
+    <w:lsdException w:name="Light Shading Accent 2" w:uiPriority="60"/>
+    <w:lsdException w:name="Light List Accent 2" w:uiPriority="61"/>
+    <w:lsdException w:name="Light Grid Accent 2" w:uiPriority="62"/>
+    <w:lsdException w:name="Medium Shading 1 Accent 2" w:uiPriority="63"/>
+    <w:lsdException w:name="Medium Shading 2 Accent 2" w:uiPriority="64"/>
+    <w:lsdException w:name="Medium List 1 Accent 2" w:uiPriority="65"/>
+    <w:lsdException w:name="Medium List 2 Accent 2" w:uiPriority="66"/>
+    <w:lsdException w:name="Medium Grid 1 Accent 2" w:uiPriority="67"/>
+    <w:lsdException w:name="Medium Grid 2 Accent 2" w:uiPriority="68"/>
+    <w:lsdException w:name="Medium Grid 3 Accent 2" w:uiPriority="69"/>
+    <w:lsdException w:name="Dark List Accent 2" w:uiPriority="70"/>
+    <w:lsdException w:name="Colorful Shading Accent 2" w:uiPriority="71"/>
+    <w:lsdException w:name="Colorful List Accent 2" w:uiPriority="72"/>
+    <w:lsdException w:name="Colorful Grid Accent 2" w:uiPriority="73"/>
+    <w:lsdException w:name="Light Shading Accent 3" w:uiPriority="60"/>
+    <w:lsdException w:name="Light List Accent 3" w:uiPriority="61"/>
+    <w:lsdException w:name="Light Grid Accent 3" w:uiPriority="62"/>
+    <w:lsdException w:name="Medium Shading 1 Accent 3" w:uiPriority="63"/>
+    <w:lsdException w:name="Medium Shading 2 Accent 3" w:uiPriority="64"/>
+    <w:lsdException w:name="Medium List 1 Accent 3" w:uiPriority="65"/>
+    <w:lsdException w:name="Medium List 2 Accent 3" w:uiPriority="66"/>
+    <w:lsdException w:name="Medium Grid 1 Accent 3" w:uiPriority="67"/>
+    <w:lsdException w:name="Medium Grid 2 Accent 3" w:uiPriority="68"/>
+    <w:lsdException w:name="Medium Grid 3 Accent 3" w:uiPriority="69"/>
+    <w:lsdException w:name="Dark List Accent 3" w:uiPriority="70"/>
+    <w:lsdException w:name="Colorful Shading Accent 3" w:uiPriority="71"/>
+    <w:lsdException w:name="Colorful List Accent 3" w:uiPriority="72"/>
+    <w:lsdException w:name="Colorful Grid Accent 3" w:uiPriority="73"/>
+    <w:lsdException w:name="Light Shading Accent 4" w:uiPriority="60"/>
+    <w:lsdException w:name="Light List Accent 4" w:uiPriority="61"/>
+    <w:lsdException w:name="Light Grid Accent 4" w:uiPriority="62"/>
+    <w:lsdException w:name="Medium Shading 1 Accent 4" w:uiPriority="63"/>
+    <w:lsdException w:name="Medium Shading 2 Accent 4" w:uiPriority="64"/>
+    <w:lsdException w:name="Medium List 1 Accent 4" w:uiPriority="65"/>
+    <w:lsdException w:name="Medium List 2 Accent 4" w:uiPriority="66"/>
+    <w:lsdException w:name="Medium Grid 1 Accent 4" w:uiPriority="67"/>
+    <w:lsdException w:name="Medium Grid 2 Accent 4" w:uiPriority="68"/>
+    <w:lsdException w:name="Medium Grid 3 Accent 4" w:uiPriority="69"/>
+    <w:lsdException w:name="Dark List Accent 4" w:uiPriority="70"/>
+    <w:lsdException w:name="Colorful Shading Accent 4" w:uiPriority="71"/>
+    <w:lsdException w:name="Colorful List Accent 4" w:uiPriority="72"/>
+    <w:lsdException w:name="Colorful Grid Accent 4" w:uiPriority="73"/>
+    <w:lsdException w:name="Light Shading Accent 5" w:uiPriority="60"/>
+    <w:lsdException w:name="Light List Accent 5" w:uiPriority="61"/>
+    <w:lsdException w:name="Light Grid Accent 5" w:uiPriority="62"/>
+    <w:lsdException w:name="Medium Shading 1 Accent 5" w:uiPriority="63"/>
+    <w:lsdException w:name="Medium Shading 2 Accent 5" w:uiPriority="64"/>
+    <w:lsdException w:name="Medium List 1 Accent 5" w:uiPriority="65"/>
+    <w:lsdException w:name="Medium List 2 Accent 5" w:uiPriority="66"/>
+    <w:lsdException w:name="Medium Grid 1 Accent 5" w:uiPriority="67"/>
+    <w:lsdException w:name="Medium Grid 2 Accent 5" w:uiPriority="68"/>
+    <w:lsdException w:name="Medium Grid 3 Accent 5" w:uiPriority="69"/>
+    <w:lsdException w:name="Dark List Accent 5" w:uiPriority="70"/>
+    <w:lsdException w:name="Colorful Shading Accent 5" w:uiPriority="71"/>
+    <w:lsdException w:name="Colorful List Accent 5" w:uiPriority="72"/>
+    <w:lsdException w:name="Colorful Grid Accent 5" w:uiPriority="73"/>
+    <w:lsdException w:name="Light Shading Accent 6" w:uiPriority="60"/>
+    <w:lsdException w:name="Light List Accent 6" w:uiPriority="61"/>
+    <w:lsdException w:name="Light Grid Accent 6" w:uiPriority="62"/>
+    <w:lsdException w:name="Medium Shading 1 Accent 6" w:uiPriority="63"/>
+    <w:lsdException w:name="Medium Shading 2 Accent 6" w:uiPriority="64"/>
+    <w:lsdException w:name="Medium List 1 Accent 6" w:uiPriority="65"/>
+    <w:lsdException w:name="Medium List 2 Accent 6" w:uiPriority="66"/>
+    <w:lsdException w:name="Medium Grid 1 Accent 6" w:uiPriority="67"/>
+    <w:lsdException w:name="Medium Grid 2 Accent 6" w:uiPriority="68"/>
+    <w:lsdException w:name="Medium Grid 3 Accent 6" w:uiPriority="69"/>
+    <w:lsdException w:name="Dark List Accent 6" w:uiPriority="70"/>
+    <w:lsdException w:name="Colorful Shading Accent 6" w:uiPriority="71"/>
+    <w:lsdException w:name="Colorful List Accent 6" w:uiPriority="72"/>
+    <w:lsdException w:name="Colorful Grid Accent 6" w:uiPriority="73"/>
+    <w:lsdException w:name="Subtle Emphasis" w:uiPriority="19" w:qFormat="1"/>
+    <w:lsdException w:name="Intense Emphasis" w:uiPriority="21" w:qFormat="1"/>
+    <w:lsdException w:name="Subtle Reference" w:uiPriority="31" w:qFormat="1"/>
+    <w:lsdException w:name="Intense Reference" w:uiPriority="32" w:qFormat="1"/>
+    <w:lsdException w:name="Book Title" w:uiPriority="33" w:qFormat="1"/>
+    <w:lsdException w:name="Bibliography" w:semiHidden="1" w:uiPriority="37" w:unhideWhenUsed="1"/>
+    <w:lsdException w:name="TOC Heading" w:semiHidden="1" w:uiPriority="39" w:unhideWhenUsed="1" w:qFormat="1"/>
+    <w:lsdException w:name="Plain Table 1" w:uiPriority="41"/>
+    <w:lsdException w:name="Plain Table 2" w:uiPriority="42"/>
+    <w:lsdException w:name="Plain Table 3" w:uiPriority="43"/>
+    <w:lsdException w:name="Plain Table 4" w:uiPriority="44"/>
+    <w:lsdException w:name="Plain Table 5" w:uiPriority="45"/>
+    <w:lsdException w:name="Grid Table Light" w:uiPriority="40"/>
+    <w:lsdException w:name="Grid Table 1 Light" w:uiPriority="46"/>
+    <w:lsdException w:name="Grid Table 2" w:uiPriority="47"/>
+    <w:lsdException w:name="Grid Table 3" w:uiPriority="48"/>
+    <w:lsdException w:name="Grid Table 4" w:uiPriority="49"/>
+    <w:lsdException w:name="Grid Table 5 Dark" w:uiPriority="50"/>
+    <w:lsdException w:name="Grid Table 6 Colorful" w:uiPriority="51"/>
+    <w:lsdException w:name="Grid Table 7 Colorful" w:uiPriority="52"/>
+    <w:lsdException w:name="Grid Table 1 Light Accent 1" w:uiPriority="46"/>
+    <w:lsdException w:name="Grid Table 2 Accent 1" w:uiPriority="47"/>
+    <w:lsdException w:name="Grid Table 3 Accent 1" w:uiPriority="48"/>
+    <w:lsdException w:name="Grid Table 4 Accent 1" w:uiPriority="49"/>
+    <w:lsdException w:name="Grid Table 5 Dark Accent 1" w:uiPriority="50"/>
+    <w:lsdException w:name="Grid Table 6 Colorful Accent 1" w:uiPriority="51"/>
+    <w:lsdException w:name="Grid Table 7 Colorful Accent 1" w:uiPriority="52"/>
+    <w:lsdException w:name="Grid Table 1 Light Accent 2" w:uiPriority="46"/>
+    <w:lsdException w:name="Grid Table 2 Accent 2" w:uiPriority="47"/>
+    <w:lsdException w:name="Grid Table 3 Accent 2" w:uiPriority="48"/>
+    <w:lsdException w:name="Grid Table 4 Accent 2" w:uiPriority="49"/>
+    <w:lsdException w:name="Grid Table 5 Dark Accent 2" w:uiPriority="50"/>
+    <w:lsdException w:name="Grid Table 6 Colorful Accent 2" w:uiPriority="51"/>
+    <w:lsdException w:name="Grid Table 7 Colorful Accent 2" w:uiPriority="52"/>
+    <w:lsdException w:name="Grid Table 1 Light Accent 3" w:uiPriority="46"/>
+    <w:lsdException w:name="Grid Table 2 Accent 3" w:uiPriority="47"/>
+    <w:lsdException w:name="Grid Table 3 Accent 3" w:uiPriority="48"/>
+    <w:lsdException w:name="Grid Table 4 Accent 3" w:uiPriority="49"/>
+    <w:lsdException w:name="Grid Table 5 Dark Accent 3" w:uiPriority="50"/>
+    <w:lsdException w:name="Grid Table 6 Colorful Accent 3" w:uiPriority="51"/>
+    <w:lsdException w:name="Grid Table 7 Colorful Accent 3" w:uiPriority="52"/>
+    <w:lsdException w:name="Grid Table 1 Light Accent 4" w:uiPriority="46"/>
+    <w:lsdException w:name="Grid Table 2 Accent 4" w:uiPriority="47"/>
+    <w:lsdException w:name="Grid Table 3 Accent 4" w:uiPriority="48"/>
+    <w:lsdException w:name="Grid Table 4 Accent 4" w:uiPriority="49"/>
+    <w:lsdException w:name="Grid Table 5 Dark Accent 4" w:uiPriority="50"/>
+    <w:lsdException w:name="Grid Table 6 Colorful Accent 4" w:uiPriority="51"/>
+    <w:lsdException w:name="Grid Table 7 Colorful Accent 4" w:uiPriority="52"/>
+    <w:lsdException w:name="Grid Table 1 Light Accent 5" w:uiPriority="46"/>
+    <w:lsdException w:name="Grid Table 2 Accent 5" w:uiPriority="47"/>
+    <w:lsdException w:name="Grid Table 3 Accent 5" w:uiPriority="48"/>
+    <w:lsdException w:name="Grid Table 4 Accent 5" w:uiPriority="49"/>
+    <w:lsdException w:name="Grid Table 5 Dark Accent 5" w:uiPriority="50"/>
+    <w:lsdException w:name="Grid Table 6 Colorful Accent 5" w:uiPriority="51"/>
+    <w:lsdException w:name="Grid Table 7 Colorful Accent 5" w:uiPriority="52"/>
+    <w:lsdException w:name="Grid Table 1 Light Accent 6" w:uiPriority="46"/>
+    <w:lsdException w:name="Grid Table 2 Accent 6" w:uiPriority="47"/>
+    <w:lsdException w:name="Grid Table 3 Accent 6" w:uiPriority="48"/>
+    <w:lsdException w:name="Grid Table 4 Accent 6" w:uiPriority="49"/>
+    <w:lsdException w:name="Grid Table 5 Dark Accent 6" w:uiPriority="50"/>
+    <w:lsdException w:name="Grid Table 6 Colorful Accent 6" w:uiPriority="51"/>
+    <w:lsdException w:name="Grid Table 7 Colorful Accent 6" w:uiPriority="52"/>
+    <w:lsdException w:name="List Table 1 Light" w:uiPriority="46"/>
+    <w:lsdException w:name="List Table 2" w:uiPriority="47"/>
+    <w:lsdException w:name="List Table 3" w:uiPriority="48"/>
+    <w:lsdException w:name="List Table 4" w:uiPriority="49"/>
+    <w:lsdException w:name="List Table 5 Dark" w:uiPriority="50"/>
+    <w:lsdException w:name="List Table 6 Colorful" w:uiPriority="51"/>
+    <w:lsdException w:name="List Table 7 Colorful" w:uiPriority="52"/>
+    <w:lsdException w:name="List Table 1 Light Accent 1" w:uiPriority="46"/>
+    <w:lsdException w:name="List Table 2 Accent 1" w:uiPriority="47"/>
+    <w:lsdException w:name="List Table 3 Accent 1" w:uiPriority="48"/>
+    <w:lsdException w:name="List Table 4 Accent 1" w:uiPriority="49"/>
+    <w:lsdException w:name="List Table 5 Dark Accent 1" w:uiPriority="50"/>
+    <w:lsdException w:name="List Table 6 Colorful Accent 1" w:uiPriority="51"/>
+    <w:lsdException w:name="List Table 7 Colorful Accent 1" w:uiPriority="52"/>
+    <w:lsdException w:name="List Table 1 Light Accent 2" w:uiPriority="46"/>
+    <w:lsdException w:name="List Table 2 Accent 2" w:uiPriority="47"/>
+    <w:lsdException w:name="List Table 3 Accent 2" w:uiPriority="48"/>
+    <w:lsdException w:name="List Table 4 Accent 2" w:uiPriority="49"/>
+    <w:lsdException w:name="List Table 5 Dark Accent 2" w:uiPriority="50"/>
+    <w:lsdException w:name="List Table 6 Colorful Accent 2" w:uiPriority="51"/>
+    <w:lsdException w:name="List Table 7 Colorful Accent 2" w:uiPriority="52"/>
+    <w:lsdException w:name="List Table 1 Light Accent 3" w:uiPriority="46"/>
+    <w:lsdException w:name="List Table 2 Accent 3" w:uiPriority="47"/>
+    <w:lsdException w:name="List Table 3 Accent 3" w:uiPriority="48"/>
+    <w:lsdException w:name="List Table 4 Accent 3" w:uiPriority="49"/>
+    <w:lsdException w:name="List Table 5 Dark Accent 3" w:uiPriority="50"/>
+    <w:lsdException w:name="List Table 6 Colorful Accent 3" w:uiPriority="51"/>
+    <w:lsdException w:name="List Table 7 Colorful Accent 3" w:uiPriority="52"/>
+    <w:lsdException w:name="List Table 1 Light Accent 4" w:uiPriority="46"/>
+    <w:lsdException w:name="List Table 2 Accent 4" w:uiPriority="47"/>
+    <w:lsdException w:name="List Table 3 Accent 4" w:uiPriority="48"/>
+    <w:lsdException w:name="List Table 4 Accent 4" w:uiPriority="49"/>
+    <w:lsdException w:name="List Table 5 Dark Accent 4" w:uiPriority="50"/>
+    <w:lsdException w:name="List Table 6 Colorful Accent 4" w:uiPriority="51"/>
+    <w:lsdException w:name="List Table 7 Colorful Accent 4" w:uiPriority="52"/>
+    <w:lsdException w:name="List Table 1 Light Accent 5" w:uiPriority="46"/>
+    <w:lsdException w:name="List Table 2 Accent 5" w:uiPriority="47"/>
+    <w:lsdException w:name="List Table 3 Accent 5" w:uiPriority="48"/>
+    <w:lsdException w:name="List Table 4 Accent 5" w:uiPriority="49"/>
+    <w:lsdException w:name="List Table 5 Dark Accent 5" w:uiPriority="50"/>
+    <w:lsdException w:name="List Table 6 Colorful Accent 5" w:uiPriority="51"/>
+    <w:lsdException w:name="List Table 7 Colorful Accent 5" w:uiPriority="52"/>
+    <w:lsdException w:name="List Table 1 Light Accent 6" w:uiPriority="46"/>
+    <w:lsdException w:name="List Table 2 Accent 6" w:uiPriority="47"/>
+    <w:lsdException w:name="List Table 3 Accent 6" w:uiPriority="48"/>
+    <w:lsdException w:name="List Table 4 Accent 6" w:uiPriority="49"/>
+    <w:lsdException w:name="List Table 5 Dark Accent 6" w:uiPriority="50"/>
+    <w:lsdException w:name="List Table 6 Colorful Accent 6" w:uiPriority="51"/>
+    <w:lsdException w:name="List Table 7 Colorful Accent 6" w:uiPriority="52"/>
   </w:latentStyles>
   <w:style w:type="paragraph" w:default="1" w:styleId="a">
     <w:name w:val="Normal"/>
@@ -3022,7 +3309,6 @@
     <w:uiPriority w:val="99"/>
     <w:semiHidden/>
     <w:unhideWhenUsed/>
-    <w:qFormat/>
     <w:tblPr>
       <w:tblInd w:w="0" w:type="dxa"/>
       <w:tblCellMar>
@@ -3364,7 +3650,7 @@
   <a:extraClrSchemeLst/>
   <a:extLst>
     <a:ext uri="{05A4C25C-085E-4340-85A3-A5531E510DB2}">
-      <thm15:themeFamily xmlns="" xmlns:thm15="http://schemas.microsoft.com/office/thememl/2012/main" name="Office Theme" id="{62F939B6-93AF-4DB8-9C6B-D6C7DFDC589F}" vid="{4A3C46E8-61CC-4603-A589-7422A47A8E4A}"/>
+      <thm15:themeFamily xmlns:thm15="http://schemas.microsoft.com/office/thememl/2012/main" name="Office Theme" id="{62F939B6-93AF-4DB8-9C6B-D6C7DFDC589F}" vid="{4A3C46E8-61CC-4603-A589-7422A47A8E4A}"/>
     </a:ext>
   </a:extLst>
 </a:theme>

</xml_diff>